<commit_message>
added updated resume for developer position
</commit_message>
<xml_diff>
--- a/resources/IhorLazarkov-resume-dev.docx
+++ b/resources/IhorLazarkov-resume-dev.docx
@@ -204,18 +204,19 @@
     <w:p>
       <w:pPr>
         <w:ind w:left="-720" w:right="-720" w:firstLine="0"/>
-        <w:rPr>
-          <w:sz w:val="20"/>
-          <w:szCs w:val="20"/>
-        </w:rPr>
-      </w:pPr>
-      <w:r>
-        <w:rPr>
-          <w:sz w:val="20"/>
-          <w:szCs w:val="20"/>
-          <w:rtl w:val="0"/>
-        </w:rPr>
-        <w:t xml:space="preserve">Experienced Software Engineer in Test (9 years as SET, 15 years in QA) actively transitioning to a Full-Stack and/or Backend Engineer role. Leverages proven expertise in designing, developing, and deploying backend systems within distributed microservices and monolithic architectures. Demonstrates hands-on capability in React and Flask for delivering e-commerce solutions, complemented by a deep understanding of software quality and testing.</w:t>
+        <w:jc w:val="both"/>
+        <w:rPr>
+          <w:sz w:val="20"/>
+          <w:szCs w:val="20"/>
+        </w:rPr>
+      </w:pPr>
+      <w:r>
+        <w:rPr>
+          <w:sz w:val="20"/>
+          <w:szCs w:val="20"/>
+          <w:rtl w:val="0"/>
+        </w:rPr>
+        <w:t xml:space="preserve">Experienced Software Engineer in Test (9 years as SET, 15 years in QA) actively transitioning to a Full-Stack and/or Backend Engineer role. Leverages proven expertise in designing, developing, and deploying frontend and backend systems within distributed microservices and monolithic architectures. Demonstrates hands-on capability in React and Flask for delivering e-commerce solutions, complemented by a deep understanding of software quality and testing.</w:t>
       </w:r>
     </w:p>
     <w:p>
@@ -380,6 +381,256 @@
           <w:sz w:val="20"/>
           <w:szCs w:val="20"/>
           <w:u w:val="single"/>
+        </w:rPr>
+      </w:pPr>
+      <w:r>
+        <w:rPr>
+          <w:rtl w:val="0"/>
+        </w:rPr>
+      </w:r>
+    </w:p>
+    <w:p>
+      <w:pPr>
+        <w:ind w:left="-360" w:right="-720" w:hanging="360"/>
+        <w:rPr>
+          <w:b w:val="1"/>
+          <w:sz w:val="20"/>
+          <w:szCs w:val="20"/>
+        </w:rPr>
+      </w:pPr>
+      <w:r>
+        <w:rPr>
+          <w:b w:val="1"/>
+          <w:sz w:val="20"/>
+          <w:szCs w:val="20"/>
+          <w:rtl w:val="0"/>
+        </w:rPr>
+        <w:t xml:space="preserve">Software Engineer, Front End - </w:t>
+      </w:r>
+      <w:hyperlink r:id="rId10">
+        <w:r>
+          <w:rPr>
+            <w:b w:val="1"/>
+            <w:color w:val="1155cc"/>
+            <w:sz w:val="20"/>
+            <w:szCs w:val="20"/>
+            <w:u w:val="single"/>
+            <w:rtl w:val="0"/>
+          </w:rPr>
+          <w:t xml:space="preserve">Layer5</w:t>
+        </w:r>
+      </w:hyperlink>
+      <w:r>
+        <w:rPr>
+          <w:b w:val="1"/>
+          <w:sz w:val="20"/>
+          <w:szCs w:val="20"/>
+          <w:rtl w:val="0"/>
+        </w:rPr>
+        <w:t xml:space="preserve">, USA, Remote | March 2025 - </w:t>
+      </w:r>
+      <w:r>
+        <w:rPr>
+          <w:b w:val="1"/>
+          <w:sz w:val="20"/>
+          <w:szCs w:val="20"/>
+          <w:rtl w:val="0"/>
+        </w:rPr>
+        <w:t xml:space="preserve">Present</w:t>
+      </w:r>
+      <w:r>
+        <w:rPr>
+          <w:rtl w:val="0"/>
+        </w:rPr>
+      </w:r>
+    </w:p>
+    <w:p>
+      <w:pPr>
+        <w:ind w:left="-360" w:right="-720" w:hanging="360"/>
+        <w:rPr>
+          <w:sz w:val="20"/>
+          <w:szCs w:val="20"/>
+        </w:rPr>
+      </w:pPr>
+      <w:r>
+        <w:rPr>
+          <w:i w:val="1"/>
+          <w:sz w:val="20"/>
+          <w:szCs w:val="20"/>
+          <w:rtl w:val="0"/>
+        </w:rPr>
+        <w:t xml:space="preserve">Tech stack:</w:t>
+      </w:r>
+      <w:r>
+        <w:rPr>
+          <w:sz w:val="20"/>
+          <w:szCs w:val="20"/>
+          <w:rtl w:val="0"/>
+        </w:rPr>
+        <w:t xml:space="preserve"> JavaScript, TypeScript, React, CSS, Gatsby, Vite</w:t>
+      </w:r>
+    </w:p>
+    <w:p>
+      <w:pPr>
+        <w:ind w:left="-360" w:right="-720" w:hanging="360"/>
+        <w:rPr>
+          <w:sz w:val="20"/>
+          <w:szCs w:val="20"/>
+        </w:rPr>
+      </w:pPr>
+      <w:r>
+        <w:rPr>
+          <w:rtl w:val="0"/>
+        </w:rPr>
+      </w:r>
+    </w:p>
+    <w:p>
+      <w:pPr>
+        <w:ind w:left="-720" w:right="-720" w:firstLine="0"/>
+        <w:rPr>
+          <w:sz w:val="20"/>
+          <w:szCs w:val="20"/>
+        </w:rPr>
+      </w:pPr>
+      <w:r>
+        <w:rPr>
+          <w:sz w:val="20"/>
+          <w:szCs w:val="20"/>
+          <w:rtl w:val="0"/>
+        </w:rPr>
+        <w:t xml:space="preserve">Work as a Software Engineer in an open-source project with an international team of contributors. The project provides standardized components for Layer5 projects.</w:t>
+      </w:r>
+    </w:p>
+    <w:p>
+      <w:pPr>
+        <w:ind w:left="-720" w:right="-720" w:firstLine="0"/>
+        <w:rPr>
+          <w:sz w:val="20"/>
+          <w:szCs w:val="20"/>
+        </w:rPr>
+      </w:pPr>
+      <w:r>
+        <w:rPr>
+          <w:rtl w:val="0"/>
+        </w:rPr>
+      </w:r>
+    </w:p>
+    <w:p>
+      <w:pPr>
+        <w:numPr>
+          <w:ilvl w:val="0"/>
+          <w:numId w:val="2"/>
+        </w:numPr>
+        <w:ind w:left="-270" w:right="-720" w:hanging="450"/>
+        <w:rPr>
+          <w:sz w:val="20"/>
+          <w:szCs w:val="20"/>
+          <w:u w:val="none"/>
+        </w:rPr>
+      </w:pPr>
+      <w:r>
+        <w:rPr>
+          <w:sz w:val="20"/>
+          <w:szCs w:val="20"/>
+          <w:rtl w:val="0"/>
+        </w:rPr>
+        <w:t xml:space="preserve">Bug fix of new and existing issues when issue is reproduced and root caused;</w:t>
+      </w:r>
+    </w:p>
+    <w:p>
+      <w:pPr>
+        <w:numPr>
+          <w:ilvl w:val="0"/>
+          <w:numId w:val="2"/>
+        </w:numPr>
+        <w:ind w:left="-270" w:right="-720" w:hanging="450"/>
+        <w:rPr>
+          <w:sz w:val="20"/>
+          <w:szCs w:val="20"/>
+        </w:rPr>
+      </w:pPr>
+      <w:r>
+        <w:rPr>
+          <w:sz w:val="20"/>
+          <w:szCs w:val="20"/>
+          <w:rtl w:val="0"/>
+        </w:rPr>
+        <w:t xml:space="preserve">Open bug reports according to established practices indicating summary, steps to reproduce, logs, screenshots;</w:t>
+      </w:r>
+    </w:p>
+    <w:p>
+      <w:pPr>
+        <w:numPr>
+          <w:ilvl w:val="0"/>
+          <w:numId w:val="2"/>
+        </w:numPr>
+        <w:ind w:left="-270" w:right="-720" w:hanging="450"/>
+        <w:rPr>
+          <w:sz w:val="20"/>
+          <w:szCs w:val="20"/>
+          <w:u w:val="none"/>
+        </w:rPr>
+      </w:pPr>
+      <w:r>
+        <w:rPr>
+          <w:sz w:val="20"/>
+          <w:szCs w:val="20"/>
+          <w:rtl w:val="0"/>
+        </w:rPr>
+        <w:t xml:space="preserve">Prepare pull request (PRs) according to established practices utilizing fork of a parent github project, pulling updates on general cadence, merge with local changes and push;</w:t>
+      </w:r>
+    </w:p>
+    <w:p>
+      <w:pPr>
+        <w:numPr>
+          <w:ilvl w:val="0"/>
+          <w:numId w:val="2"/>
+        </w:numPr>
+        <w:ind w:left="-270" w:right="-720" w:hanging="450"/>
+        <w:rPr>
+          <w:sz w:val="20"/>
+          <w:szCs w:val="20"/>
+          <w:u w:val="none"/>
+        </w:rPr>
+      </w:pPr>
+      <w:r>
+        <w:rPr>
+          <w:sz w:val="20"/>
+          <w:szCs w:val="20"/>
+          <w:rtl w:val="0"/>
+        </w:rPr>
+        <w:t xml:space="preserve">Learn functionality by reading functional requirements and meticulous analyze of code base;</w:t>
+      </w:r>
+    </w:p>
+    <w:p>
+      <w:pPr>
+        <w:numPr>
+          <w:ilvl w:val="0"/>
+          <w:numId w:val="2"/>
+        </w:numPr>
+        <w:ind w:left="-270" w:right="-720" w:hanging="450"/>
+        <w:rPr>
+          <w:sz w:val="20"/>
+          <w:szCs w:val="20"/>
+          <w:u w:val="none"/>
+        </w:rPr>
+      </w:pPr>
+      <w:r>
+        <w:rPr>
+          <w:sz w:val="20"/>
+          <w:szCs w:val="20"/>
+          <w:rtl w:val="0"/>
+        </w:rPr>
+        <w:t xml:space="preserve">Participate in community meetings, attentively listen to changes being introduced by others and present completed work.</w:t>
+      </w:r>
+    </w:p>
+    <w:p>
+      <w:pPr>
+        <w:ind w:left="-360" w:right="-720" w:hanging="360"/>
+        <w:rPr>
+          <w:b w:val="1"/>
+          <w:sz w:val="20"/>
+          <w:szCs w:val="20"/>
         </w:rPr>
       </w:pPr>
       <w:r>
@@ -511,7 +762,7 @@
           <w:szCs w:val="20"/>
           <w:rtl w:val="0"/>
         </w:rPr>
-        <w:t xml:space="preserve">Contributed to software for automation testing with development of architectural solutions and best practices by utilization of OOP principles (e.g. polymorphism, inheritance, encapsulation) programming design patterns (e.g. Builder, Singletone, Factory, Commander or Strategy, Facade) and decoupling implementation and encapsulation via abstract methods, interfaces and functional interfaces;</w:t>
+        <w:t xml:space="preserve">Contributed to software for automation testing with development of architectural solutions utilizing best practices, OOP principles (e.g. polymorphism, inheritance, encapsulation) programming design patterns (e.g. Builder, Singletone, Factory, Commander or Strategy, Facade) and decoupling implementation and encapsulation via abstract methods, interfaces and functional interfaces;</w:t>
       </w:r>
     </w:p>
     <w:p>
@@ -618,83 +869,28 @@
     </w:p>
     <w:p>
       <w:pPr>
-        <w:ind w:left="-360" w:right="-720" w:hanging="360"/>
-        <w:rPr>
-          <w:b w:val="1"/>
-          <w:sz w:val="20"/>
-          <w:szCs w:val="20"/>
-        </w:rPr>
-      </w:pPr>
-      <w:r>
-        <w:rPr>
-          <w:b w:val="1"/>
-          <w:sz w:val="20"/>
-          <w:szCs w:val="20"/>
-          <w:rtl w:val="0"/>
-        </w:rPr>
-        <w:t xml:space="preserve">Software Engineer, Testing - Cisco Meraki, San Francisco, CA | May 2022 - Apr 2024</w:t>
-      </w:r>
-    </w:p>
-    <w:p>
-      <w:pPr>
         <w:ind w:left="-720" w:right="-720" w:firstLine="0"/>
         <w:rPr>
-          <w:sz w:val="20"/>
-          <w:szCs w:val="20"/>
-        </w:rPr>
-      </w:pPr>
-      <w:r>
-        <w:rPr>
           <w:i w:val="1"/>
           <w:sz w:val="20"/>
           <w:szCs w:val="20"/>
-          <w:rtl w:val="0"/>
-        </w:rPr>
-        <w:t xml:space="preserve">Tech stack:</w:t>
-      </w:r>
-      <w:r>
-        <w:rPr>
-          <w:sz w:val="20"/>
-          <w:szCs w:val="20"/>
-          <w:rtl w:val="0"/>
-        </w:rPr>
-        <w:t xml:space="preserve"> JavaScript, TypeScript, Cypress, WebDriverIO, Applitools, GitLab, Git</w:t>
-      </w:r>
-    </w:p>
-    <w:p>
-      <w:pPr>
-        <w:ind w:left="-360" w:right="-720" w:hanging="360"/>
-        <w:rPr>
-          <w:sz w:val="20"/>
-          <w:szCs w:val="20"/>
-        </w:rPr>
-      </w:pPr>
-      <w:r>
-        <w:rPr>
-          <w:rtl w:val="0"/>
-        </w:rPr>
-      </w:r>
-    </w:p>
-    <w:p>
-      <w:pPr>
-        <w:ind w:left="-720" w:right="-720" w:firstLine="0"/>
-        <w:rPr>
-          <w:sz w:val="20"/>
-          <w:szCs w:val="20"/>
-        </w:rPr>
-      </w:pPr>
-      <w:r>
-        <w:rPr>
-          <w:sz w:val="20"/>
-          <w:szCs w:val="20"/>
-          <w:rtl w:val="0"/>
-        </w:rPr>
-        <w:t xml:space="preserve">Worked as Senior Software Engineer in Test, and software test engineer in a team of 5. Developed software for functional, E2E and API testing using in-house and new automation test frameworks. Completed test planning and test design. Established testing standards and processes.</w:t>
-      </w:r>
-    </w:p>
-    <w:p>
-      <w:pPr>
-        <w:ind w:left="-720" w:right="-720" w:firstLine="0"/>
+          <w:u w:val="single"/>
+        </w:rPr>
+      </w:pPr>
+      <w:r>
+        <w:rPr>
+          <w:i w:val="1"/>
+          <w:sz w:val="20"/>
+          <w:szCs w:val="20"/>
+          <w:u w:val="single"/>
+          <w:rtl w:val="0"/>
+        </w:rPr>
+        <w:t xml:space="preserve">Additional Professional Experience</w:t>
+      </w:r>
+    </w:p>
+    <w:p>
+      <w:pPr>
+        <w:ind w:right="-720"/>
         <w:rPr>
           <w:sz w:val="20"/>
           <w:szCs w:val="20"/>
@@ -725,7 +921,7 @@
           <w:szCs w:val="20"/>
           <w:rtl w:val="0"/>
         </w:rPr>
-        <w:t xml:space="preserve">Successfully accomplished thorough testing of an application during pivotal change of the business model of the company by developing and execution of a test plan that consisted of multiple phases to accommodate and deliver KPIs;</w:t>
+        <w:t xml:space="preserve">Software Engineer, Testing - Cisco Meraki, San Francisco, CA | May 2022 - Apr 2024</w:t>
       </w:r>
     </w:p>
     <w:p>
@@ -747,7 +943,7 @@
           <w:szCs w:val="20"/>
           <w:rtl w:val="0"/>
         </w:rPr>
-        <w:t xml:space="preserve">Developed software from scratch for functional and integration testing of front-end and back-end;</w:t>
+        <w:t xml:space="preserve">Senior Software Automation Test Engineer - EPAM Systems, Newtown, PA | Oct 2008 - Feb 2022</w:t>
       </w:r>
     </w:p>
     <w:p>
@@ -769,121 +965,6 @@
           <w:szCs w:val="20"/>
           <w:rtl w:val="0"/>
         </w:rPr>
-        <w:t xml:space="preserve">Defined, together with the team, and developed quality gates for the functional changes that drastically improved stability of builds and prevented several critical defects of being promoted to production which saved the company’s reputation and improved productivity of teams what would switch for bug fix otherwise;</w:t>
-      </w:r>
-    </w:p>
-    <w:p>
-      <w:pPr>
-        <w:numPr>
-          <w:ilvl w:val="0"/>
-          <w:numId w:val="1"/>
-        </w:numPr>
-        <w:ind w:left="-360" w:right="-720" w:hanging="360"/>
-        <w:rPr>
-          <w:sz w:val="20"/>
-          <w:szCs w:val="20"/>
-          <w:u w:val="none"/>
-        </w:rPr>
-      </w:pPr>
-      <w:r>
-        <w:rPr>
-          <w:sz w:val="20"/>
-          <w:szCs w:val="20"/>
-          <w:rtl w:val="0"/>
-        </w:rPr>
-        <w:t xml:space="preserve">Effective communication with team members by defining a clear agenda, questions and timeframe for meetings.</w:t>
-      </w:r>
-    </w:p>
-    <w:p>
-      <w:pPr>
-        <w:ind w:right="-720"/>
-        <w:rPr>
-          <w:sz w:val="20"/>
-          <w:szCs w:val="20"/>
-        </w:rPr>
-      </w:pPr>
-      <w:r>
-        <w:rPr>
-          <w:rtl w:val="0"/>
-        </w:rPr>
-      </w:r>
-    </w:p>
-    <w:p>
-      <w:pPr>
-        <w:ind w:left="-720" w:right="-720" w:firstLine="0"/>
-        <w:rPr>
-          <w:i w:val="1"/>
-          <w:sz w:val="20"/>
-          <w:szCs w:val="20"/>
-          <w:u w:val="single"/>
-        </w:rPr>
-      </w:pPr>
-      <w:r>
-        <w:rPr>
-          <w:i w:val="1"/>
-          <w:sz w:val="20"/>
-          <w:szCs w:val="20"/>
-          <w:u w:val="single"/>
-          <w:rtl w:val="0"/>
-        </w:rPr>
-        <w:t xml:space="preserve">Additional Professional Experience</w:t>
-      </w:r>
-    </w:p>
-    <w:p>
-      <w:pPr>
-        <w:ind w:right="-720"/>
-        <w:rPr>
-          <w:sz w:val="20"/>
-          <w:szCs w:val="20"/>
-        </w:rPr>
-      </w:pPr>
-      <w:r>
-        <w:rPr>
-          <w:rtl w:val="0"/>
-        </w:rPr>
-      </w:r>
-    </w:p>
-    <w:p>
-      <w:pPr>
-        <w:numPr>
-          <w:ilvl w:val="0"/>
-          <w:numId w:val="2"/>
-        </w:numPr>
-        <w:ind w:left="-360" w:right="-720" w:hanging="360"/>
-        <w:rPr>
-          <w:sz w:val="20"/>
-          <w:szCs w:val="20"/>
-          <w:u w:val="none"/>
-        </w:rPr>
-      </w:pPr>
-      <w:r>
-        <w:rPr>
-          <w:sz w:val="20"/>
-          <w:szCs w:val="20"/>
-          <w:rtl w:val="0"/>
-        </w:rPr>
-        <w:t xml:space="preserve">Senior Software Automation Test Engineer - EPAM Systems, Newtown, PA | Oct 2008 - Feb 2022</w:t>
-      </w:r>
-    </w:p>
-    <w:p>
-      <w:pPr>
-        <w:numPr>
-          <w:ilvl w:val="0"/>
-          <w:numId w:val="2"/>
-        </w:numPr>
-        <w:ind w:left="-360" w:right="-720" w:hanging="360"/>
-        <w:rPr>
-          <w:sz w:val="20"/>
-          <w:szCs w:val="20"/>
-          <w:u w:val="none"/>
-        </w:rPr>
-      </w:pPr>
-      <w:r>
-        <w:rPr>
-          <w:sz w:val="20"/>
-          <w:szCs w:val="20"/>
-          <w:rtl w:val="0"/>
-        </w:rPr>
         <w:t xml:space="preserve">Automation Test Engineer - Luxoft, Odessa, Ukraine</w:t>
       </w:r>
     </w:p>
@@ -1322,7 +1403,7 @@
         </w:rPr>
         <w:t xml:space="preserve">LFW211: </w:t>
       </w:r>
-      <w:hyperlink r:id="rId10">
+      <w:hyperlink r:id="rId11">
         <w:r>
           <w:rPr>
             <w:color w:val="1155cc"/>
@@ -1340,24 +1421,7 @@
           <w:szCs w:val="20"/>
           <w:rtl w:val="0"/>
         </w:rPr>
-        <w:t xml:space="preserve"> Application Development | The Linux Foundation;</w:t>
-      </w:r>
-    </w:p>
-    <w:p>
-      <w:pPr>
-        <w:ind w:left="-720" w:right="-720" w:firstLine="0"/>
-        <w:rPr>
-          <w:sz w:val="20"/>
-          <w:szCs w:val="20"/>
-        </w:rPr>
-      </w:pPr>
-      <w:r>
-        <w:rPr>
-          <w:sz w:val="20"/>
-          <w:szCs w:val="20"/>
-          <w:rtl w:val="0"/>
-        </w:rPr>
-        <w:t xml:space="preserve">edX | Performance Testing Course | Perforator Club.</w:t>
+        <w:t xml:space="preserve"> Application Development | The Linux Foundation;edX | Performance Testing Course | Perforator Club.</w:t>
       </w:r>
       <w:r>
         <w:rPr>

</xml_diff>